<commit_message>
Reading files for cycle expansion and creating graph
</commit_message>
<xml_diff>
--- a/Project1/Sprawozdanie.docx
+++ b/Project1/Sprawozdanie.docx
@@ -962,8 +962,11 @@
             <w:tcW w:w="2693" w:type="dxa"/>
           </w:tcPr>
           <w:p>
+            <w:pPr>
+              <w:jc w:val="center"/>
+            </w:pPr>
             <w:r>
-              <w:t>28992,98 (23660 – 31397)</w:t>
+              <w:t>28631 (23660 – 32193)</w:t>
             </w:r>
           </w:p>
         </w:tc>
@@ -972,8 +975,11 @@
             <w:tcW w:w="2694" w:type="dxa"/>
           </w:tcPr>
           <w:p>
+            <w:pPr>
+              <w:jc w:val="center"/>
+            </w:pPr>
             <w:r>
-              <w:t>15888,60 (10369 – 18480)</w:t>
+              <w:t>28983(25281 - 31036)</w:t>
             </w:r>
           </w:p>
         </w:tc>
@@ -1004,13 +1010,27 @@
           <w:tcPr>
             <w:tcW w:w="2693" w:type="dxa"/>
           </w:tcPr>
-          <w:p/>
+          <w:p>
+            <w:pPr>
+              <w:jc w:val="center"/>
+            </w:pPr>
+            <w:r>
+              <w:t>30770 (26338 – 34557)</w:t>
+            </w:r>
+          </w:p>
         </w:tc>
         <w:tc>
           <w:tcPr>
             <w:tcW w:w="2694" w:type="dxa"/>
           </w:tcPr>
-          <w:p/>
+          <w:p>
+            <w:pPr>
+              <w:jc w:val="center"/>
+            </w:pPr>
+            <w:r>
+              <w:t>32215 (29225 – 36490)</w:t>
+            </w:r>
+          </w:p>
         </w:tc>
       </w:tr>
       <w:tr>
@@ -1039,13 +1059,21 @@
           <w:tcPr>
             <w:tcW w:w="2693" w:type="dxa"/>
           </w:tcPr>
-          <w:p/>
+          <w:p>
+            <w:pPr>
+              <w:jc w:val="center"/>
+            </w:pPr>
+          </w:p>
         </w:tc>
         <w:tc>
           <w:tcPr>
             <w:tcW w:w="2694" w:type="dxa"/>
           </w:tcPr>
-          <w:p/>
+          <w:p>
+            <w:pPr>
+              <w:jc w:val="center"/>
+            </w:pPr>
+          </w:p>
         </w:tc>
       </w:tr>
     </w:tbl>
@@ -1081,36 +1109,340 @@
         <w:jc w:val="both"/>
       </w:pPr>
       <w:r>
-        <w:t>Dla heurystyki najbliższego sąsiada:</w:t>
-      </w:r>
-    </w:p>
-    <w:p>
-      <w:pPr>
-        <w:pStyle w:val="Akapitzlist"/>
-        <w:jc w:val="both"/>
-      </w:pPr>
-      <w:r>
+        <w:rPr>
+          <w:noProof/>
+        </w:rPr>
         <w:drawing>
-          <wp:anchor distT="0" distB="0" distL="114300" distR="114300" simplePos="0" relativeHeight="251666432" behindDoc="1" locked="0" layoutInCell="1" allowOverlap="1" wp14:anchorId="2A161384" wp14:editId="7D70258C">
+          <wp:anchor distT="0" distB="0" distL="114300" distR="114300" simplePos="0" relativeHeight="251675648" behindDoc="1" locked="0" layoutInCell="1" allowOverlap="1" wp14:anchorId="065A312E" wp14:editId="7122449A">
             <wp:simplePos x="0" y="0"/>
             <wp:positionH relativeFrom="page">
-              <wp:posOffset>551815</wp:posOffset>
+              <wp:posOffset>605171</wp:posOffset>
             </wp:positionH>
             <wp:positionV relativeFrom="paragraph">
-              <wp:posOffset>2962910</wp:posOffset>
+              <wp:posOffset>361208</wp:posOffset>
             </wp:positionV>
-            <wp:extent cx="3267075" cy="2543175"/>
-            <wp:effectExtent l="0" t="0" r="9525" b="9525"/>
+            <wp:extent cx="3347720" cy="2778760"/>
+            <wp:effectExtent l="0" t="0" r="5080" b="2540"/>
             <wp:wrapTight wrapText="bothSides">
               <wp:wrapPolygon edited="0">
                 <wp:start x="0" y="0"/>
-                <wp:lineTo x="0" y="21519"/>
-                <wp:lineTo x="21537" y="21519"/>
-                <wp:lineTo x="21537" y="0"/>
+                <wp:lineTo x="0" y="21472"/>
+                <wp:lineTo x="21510" y="21472"/>
+                <wp:lineTo x="21510" y="0"/>
                 <wp:lineTo x="0" y="0"/>
               </wp:wrapPolygon>
             </wp:wrapTight>
-            <wp:docPr id="9" name="Obraz 9"/>
+            <wp:docPr id="19" name="Obraz 19"/>
+            <wp:cNvGraphicFramePr>
+              <a:graphicFrameLocks xmlns:a="http://schemas.openxmlformats.org/drawingml/2006/main" noChangeAspect="1"/>
+            </wp:cNvGraphicFramePr>
+            <a:graphic xmlns:a="http://schemas.openxmlformats.org/drawingml/2006/main">
+              <a:graphicData uri="http://schemas.openxmlformats.org/drawingml/2006/picture">
+                <pic:pic xmlns:pic="http://schemas.openxmlformats.org/drawingml/2006/picture">
+                  <pic:nvPicPr>
+                    <pic:cNvPr id="0" name="Picture 15"/>
+                    <pic:cNvPicPr>
+                      <a:picLocks noChangeAspect="1" noChangeArrowheads="1"/>
+                    </pic:cNvPicPr>
+                  </pic:nvPicPr>
+                  <pic:blipFill>
+                    <a:blip r:embed="rId7">
+                      <a:extLst>
+                        <a:ext uri="{28A0092B-C50C-407E-A947-70E740481C1C}">
+                          <a14:useLocalDpi xmlns:a14="http://schemas.microsoft.com/office/drawing/2010/main" val="0"/>
+                        </a:ext>
+                      </a:extLst>
+                    </a:blip>
+                    <a:srcRect/>
+                    <a:stretch>
+                      <a:fillRect/>
+                    </a:stretch>
+                  </pic:blipFill>
+                  <pic:spPr bwMode="auto">
+                    <a:xfrm>
+                      <a:off x="0" y="0"/>
+                      <a:ext cx="3347720" cy="2778760"/>
+                    </a:xfrm>
+                    <a:prstGeom prst="rect">
+                      <a:avLst/>
+                    </a:prstGeom>
+                    <a:noFill/>
+                    <a:ln>
+                      <a:noFill/>
+                    </a:ln>
+                  </pic:spPr>
+                </pic:pic>
+              </a:graphicData>
+            </a:graphic>
+            <wp14:sizeRelH relativeFrom="margin">
+              <wp14:pctWidth>0</wp14:pctWidth>
+            </wp14:sizeRelH>
+            <wp14:sizeRelV relativeFrom="margin">
+              <wp14:pctHeight>0</wp14:pctHeight>
+            </wp14:sizeRelV>
+          </wp:anchor>
+        </w:drawing>
+      </w:r>
+      <w:r>
+        <w:rPr>
+          <w:noProof/>
+        </w:rPr>
+        <w:drawing>
+          <wp:anchor distT="0" distB="0" distL="114300" distR="114300" simplePos="0" relativeHeight="251672576" behindDoc="1" locked="0" layoutInCell="1" allowOverlap="1" wp14:anchorId="1F2AC23B" wp14:editId="7E7961BF">
+            <wp:simplePos x="0" y="0"/>
+            <wp:positionH relativeFrom="page">
+              <wp:posOffset>553490</wp:posOffset>
+            </wp:positionH>
+            <wp:positionV relativeFrom="paragraph">
+              <wp:posOffset>3329305</wp:posOffset>
+            </wp:positionV>
+            <wp:extent cx="3304540" cy="2743200"/>
+            <wp:effectExtent l="0" t="0" r="0" b="0"/>
+            <wp:wrapTight wrapText="bothSides">
+              <wp:wrapPolygon edited="0">
+                <wp:start x="0" y="0"/>
+                <wp:lineTo x="0" y="21450"/>
+                <wp:lineTo x="21417" y="21450"/>
+                <wp:lineTo x="21417" y="0"/>
+                <wp:lineTo x="0" y="0"/>
+              </wp:wrapPolygon>
+            </wp:wrapTight>
+            <wp:docPr id="15" name="Obraz 15"/>
+            <wp:cNvGraphicFramePr>
+              <a:graphicFrameLocks xmlns:a="http://schemas.openxmlformats.org/drawingml/2006/main" noChangeAspect="1"/>
+            </wp:cNvGraphicFramePr>
+            <a:graphic xmlns:a="http://schemas.openxmlformats.org/drawingml/2006/main">
+              <a:graphicData uri="http://schemas.openxmlformats.org/drawingml/2006/picture">
+                <pic:pic xmlns:pic="http://schemas.openxmlformats.org/drawingml/2006/picture">
+                  <pic:nvPicPr>
+                    <pic:cNvPr id="0" name="Picture 7"/>
+                    <pic:cNvPicPr>
+                      <a:picLocks noChangeAspect="1" noChangeArrowheads="1"/>
+                    </pic:cNvPicPr>
+                  </pic:nvPicPr>
+                  <pic:blipFill>
+                    <a:blip r:embed="rId8">
+                      <a:extLst>
+                        <a:ext uri="{28A0092B-C50C-407E-A947-70E740481C1C}">
+                          <a14:useLocalDpi xmlns:a14="http://schemas.microsoft.com/office/drawing/2010/main" val="0"/>
+                        </a:ext>
+                      </a:extLst>
+                    </a:blip>
+                    <a:srcRect/>
+                    <a:stretch>
+                      <a:fillRect/>
+                    </a:stretch>
+                  </pic:blipFill>
+                  <pic:spPr bwMode="auto">
+                    <a:xfrm>
+                      <a:off x="0" y="0"/>
+                      <a:ext cx="3304540" cy="2743200"/>
+                    </a:xfrm>
+                    <a:prstGeom prst="rect">
+                      <a:avLst/>
+                    </a:prstGeom>
+                    <a:noFill/>
+                    <a:ln>
+                      <a:noFill/>
+                    </a:ln>
+                  </pic:spPr>
+                </pic:pic>
+              </a:graphicData>
+            </a:graphic>
+            <wp14:sizeRelH relativeFrom="margin">
+              <wp14:pctWidth>0</wp14:pctWidth>
+            </wp14:sizeRelH>
+            <wp14:sizeRelV relativeFrom="margin">
+              <wp14:pctHeight>0</wp14:pctHeight>
+            </wp14:sizeRelV>
+          </wp:anchor>
+        </w:drawing>
+      </w:r>
+      <w:r>
+        <w:rPr>
+          <w:noProof/>
+        </w:rPr>
+        <w:drawing>
+          <wp:anchor distT="0" distB="0" distL="114300" distR="114300" simplePos="0" relativeHeight="251673600" behindDoc="1" locked="0" layoutInCell="1" allowOverlap="1" wp14:anchorId="0DEA3EA7" wp14:editId="29CB769B">
+            <wp:simplePos x="0" y="0"/>
+            <wp:positionH relativeFrom="column">
+              <wp:posOffset>3148775</wp:posOffset>
+            </wp:positionH>
+            <wp:positionV relativeFrom="paragraph">
+              <wp:posOffset>3219804</wp:posOffset>
+            </wp:positionV>
+            <wp:extent cx="3434395" cy="2850078"/>
+            <wp:effectExtent l="0" t="0" r="0" b="7620"/>
+            <wp:wrapTight wrapText="bothSides">
+              <wp:wrapPolygon edited="0">
+                <wp:start x="0" y="0"/>
+                <wp:lineTo x="0" y="21513"/>
+                <wp:lineTo x="21448" y="21513"/>
+                <wp:lineTo x="21448" y="0"/>
+                <wp:lineTo x="0" y="0"/>
+              </wp:wrapPolygon>
+            </wp:wrapTight>
+            <wp:docPr id="16" name="Obraz 16"/>
+            <wp:cNvGraphicFramePr>
+              <a:graphicFrameLocks xmlns:a="http://schemas.openxmlformats.org/drawingml/2006/main" noChangeAspect="1"/>
+            </wp:cNvGraphicFramePr>
+            <a:graphic xmlns:a="http://schemas.openxmlformats.org/drawingml/2006/main">
+              <a:graphicData uri="http://schemas.openxmlformats.org/drawingml/2006/picture">
+                <pic:pic xmlns:pic="http://schemas.openxmlformats.org/drawingml/2006/picture">
+                  <pic:nvPicPr>
+                    <pic:cNvPr id="0" name="Picture 9"/>
+                    <pic:cNvPicPr>
+                      <a:picLocks noChangeAspect="1" noChangeArrowheads="1"/>
+                    </pic:cNvPicPr>
+                  </pic:nvPicPr>
+                  <pic:blipFill>
+                    <a:blip r:embed="rId9">
+                      <a:extLst>
+                        <a:ext uri="{28A0092B-C50C-407E-A947-70E740481C1C}">
+                          <a14:useLocalDpi xmlns:a14="http://schemas.microsoft.com/office/drawing/2010/main" val="0"/>
+                        </a:ext>
+                      </a:extLst>
+                    </a:blip>
+                    <a:srcRect/>
+                    <a:stretch>
+                      <a:fillRect/>
+                    </a:stretch>
+                  </pic:blipFill>
+                  <pic:spPr bwMode="auto">
+                    <a:xfrm>
+                      <a:off x="0" y="0"/>
+                      <a:ext cx="3434395" cy="2850078"/>
+                    </a:xfrm>
+                    <a:prstGeom prst="rect">
+                      <a:avLst/>
+                    </a:prstGeom>
+                    <a:noFill/>
+                    <a:ln>
+                      <a:noFill/>
+                    </a:ln>
+                  </pic:spPr>
+                </pic:pic>
+              </a:graphicData>
+            </a:graphic>
+            <wp14:sizeRelH relativeFrom="margin">
+              <wp14:pctWidth>0</wp14:pctWidth>
+            </wp14:sizeRelH>
+            <wp14:sizeRelV relativeFrom="margin">
+              <wp14:pctHeight>0</wp14:pctHeight>
+            </wp14:sizeRelV>
+          </wp:anchor>
+        </w:drawing>
+      </w:r>
+      <w:r>
+        <w:rPr>
+          <w:noProof/>
+        </w:rPr>
+        <w:drawing>
+          <wp:anchor distT="0" distB="0" distL="114300" distR="114300" simplePos="0" relativeHeight="251674624" behindDoc="1" locked="0" layoutInCell="1" allowOverlap="1" wp14:anchorId="7224469C" wp14:editId="05A75791">
+            <wp:simplePos x="0" y="0"/>
+            <wp:positionH relativeFrom="column">
+              <wp:posOffset>3102032</wp:posOffset>
+            </wp:positionH>
+            <wp:positionV relativeFrom="paragraph">
+              <wp:posOffset>301378</wp:posOffset>
+            </wp:positionV>
+            <wp:extent cx="3390900" cy="2814320"/>
+            <wp:effectExtent l="0" t="0" r="0" b="5080"/>
+            <wp:wrapTight wrapText="bothSides">
+              <wp:wrapPolygon edited="0">
+                <wp:start x="0" y="0"/>
+                <wp:lineTo x="0" y="21493"/>
+                <wp:lineTo x="21479" y="21493"/>
+                <wp:lineTo x="21479" y="0"/>
+                <wp:lineTo x="0" y="0"/>
+              </wp:wrapPolygon>
+            </wp:wrapTight>
+            <wp:docPr id="18" name="Obraz 18"/>
+            <wp:cNvGraphicFramePr>
+              <a:graphicFrameLocks xmlns:a="http://schemas.openxmlformats.org/drawingml/2006/main" noChangeAspect="1"/>
+            </wp:cNvGraphicFramePr>
+            <a:graphic xmlns:a="http://schemas.openxmlformats.org/drawingml/2006/main">
+              <a:graphicData uri="http://schemas.openxmlformats.org/drawingml/2006/picture">
+                <pic:pic xmlns:pic="http://schemas.openxmlformats.org/drawingml/2006/picture">
+                  <pic:nvPicPr>
+                    <pic:cNvPr id="0" name="Picture 13"/>
+                    <pic:cNvPicPr>
+                      <a:picLocks noChangeAspect="1" noChangeArrowheads="1"/>
+                    </pic:cNvPicPr>
+                  </pic:nvPicPr>
+                  <pic:blipFill>
+                    <a:blip r:embed="rId10">
+                      <a:extLst>
+                        <a:ext uri="{28A0092B-C50C-407E-A947-70E740481C1C}">
+                          <a14:useLocalDpi xmlns:a14="http://schemas.microsoft.com/office/drawing/2010/main" val="0"/>
+                        </a:ext>
+                      </a:extLst>
+                    </a:blip>
+                    <a:srcRect/>
+                    <a:stretch>
+                      <a:fillRect/>
+                    </a:stretch>
+                  </pic:blipFill>
+                  <pic:spPr bwMode="auto">
+                    <a:xfrm>
+                      <a:off x="0" y="0"/>
+                      <a:ext cx="3390900" cy="2814320"/>
+                    </a:xfrm>
+                    <a:prstGeom prst="rect">
+                      <a:avLst/>
+                    </a:prstGeom>
+                    <a:noFill/>
+                    <a:ln>
+                      <a:noFill/>
+                    </a:ln>
+                  </pic:spPr>
+                </pic:pic>
+              </a:graphicData>
+            </a:graphic>
+            <wp14:sizeRelH relativeFrom="margin">
+              <wp14:pctWidth>0</wp14:pctWidth>
+            </wp14:sizeRelH>
+            <wp14:sizeRelV relativeFrom="margin">
+              <wp14:pctHeight>0</wp14:pctHeight>
+            </wp14:sizeRelV>
+          </wp:anchor>
+        </w:drawing>
+      </w:r>
+      <w:r>
+        <w:t>Dla heurystyki najbliższego sąsiada:</w:t>
+      </w:r>
+    </w:p>
+    <w:p>
+      <w:pPr>
+        <w:pStyle w:val="Akapitzlist"/>
+        <w:numPr>
+          <w:ilvl w:val="0"/>
+          <w:numId w:val="3"/>
+        </w:numPr>
+      </w:pPr>
+      <w:r>
+        <w:lastRenderedPageBreak/>
+        <w:drawing>
+          <wp:anchor distT="0" distB="0" distL="114300" distR="114300" simplePos="0" relativeHeight="251671552" behindDoc="1" locked="0" layoutInCell="1" allowOverlap="1" wp14:anchorId="4A74F7E7" wp14:editId="07461B84">
+            <wp:simplePos x="0" y="0"/>
+            <wp:positionH relativeFrom="column">
+              <wp:posOffset>-543560</wp:posOffset>
+            </wp:positionH>
+            <wp:positionV relativeFrom="paragraph">
+              <wp:posOffset>3133725</wp:posOffset>
+            </wp:positionV>
+            <wp:extent cx="3588385" cy="2849880"/>
+            <wp:effectExtent l="0" t="0" r="0" b="7620"/>
+            <wp:wrapTight wrapText="bothSides">
+              <wp:wrapPolygon edited="0">
+                <wp:start x="0" y="0"/>
+                <wp:lineTo x="0" y="21513"/>
+                <wp:lineTo x="21443" y="21513"/>
+                <wp:lineTo x="21443" y="0"/>
+                <wp:lineTo x="0" y="0"/>
+              </wp:wrapPolygon>
+            </wp:wrapTight>
+            <wp:docPr id="14" name="Obraz 14"/>
             <wp:cNvGraphicFramePr>
               <a:graphicFrameLocks xmlns:a="http://schemas.openxmlformats.org/drawingml/2006/main" noChangeAspect="1"/>
             </wp:cNvGraphicFramePr>
@@ -1122,7 +1454,7 @@
                     <pic:cNvPicPr/>
                   </pic:nvPicPr>
                   <pic:blipFill>
-                    <a:blip r:embed="rId7">
+                    <a:blip r:embed="rId11">
                       <a:extLst>
                         <a:ext uri="{28A0092B-C50C-407E-A947-70E740481C1C}">
                           <a14:useLocalDpi xmlns:a14="http://schemas.microsoft.com/office/drawing/2010/main" val="0"/>
@@ -1136,7 +1468,7 @@
                   <pic:spPr>
                     <a:xfrm>
                       <a:off x="0" y="0"/>
-                      <a:ext cx="3267075" cy="2543175"/>
+                      <a:ext cx="3588385" cy="2849880"/>
                     </a:xfrm>
                     <a:prstGeom prst="rect">
                       <a:avLst/>
@@ -1155,27 +1487,177 @@
         </w:drawing>
       </w:r>
       <w:r>
+        <w:rPr>
+          <w:noProof/>
+        </w:rPr>
         <w:drawing>
-          <wp:anchor distT="0" distB="0" distL="114300" distR="114300" simplePos="0" relativeHeight="251664384" behindDoc="1" locked="0" layoutInCell="1" allowOverlap="1" wp14:anchorId="401AF300" wp14:editId="342E883A">
+          <wp:anchor distT="0" distB="0" distL="114300" distR="114300" simplePos="0" relativeHeight="251670528" behindDoc="1" locked="0" layoutInCell="1" allowOverlap="1" wp14:anchorId="425AD95F" wp14:editId="16D47680">
             <wp:simplePos x="0" y="0"/>
-            <wp:positionH relativeFrom="column">
-              <wp:posOffset>-404495</wp:posOffset>
+            <wp:positionH relativeFrom="page">
+              <wp:posOffset>3919459</wp:posOffset>
             </wp:positionH>
             <wp:positionV relativeFrom="paragraph">
-              <wp:posOffset>248920</wp:posOffset>
+              <wp:posOffset>3220852</wp:posOffset>
             </wp:positionV>
-            <wp:extent cx="3286125" cy="2601595"/>
-            <wp:effectExtent l="0" t="0" r="9525" b="8255"/>
+            <wp:extent cx="3475990" cy="2885440"/>
+            <wp:effectExtent l="0" t="0" r="0" b="0"/>
             <wp:wrapTight wrapText="bothSides">
               <wp:wrapPolygon edited="0">
                 <wp:start x="0" y="0"/>
-                <wp:lineTo x="0" y="21510"/>
-                <wp:lineTo x="21537" y="21510"/>
-                <wp:lineTo x="21537" y="0"/>
+                <wp:lineTo x="0" y="21391"/>
+                <wp:lineTo x="21426" y="21391"/>
+                <wp:lineTo x="21426" y="0"/>
                 <wp:lineTo x="0" y="0"/>
               </wp:wrapPolygon>
             </wp:wrapTight>
-            <wp:docPr id="7" name="Obraz 7"/>
+            <wp:docPr id="13" name="Obraz 13"/>
+            <wp:cNvGraphicFramePr>
+              <a:graphicFrameLocks xmlns:a="http://schemas.openxmlformats.org/drawingml/2006/main" noChangeAspect="1"/>
+            </wp:cNvGraphicFramePr>
+            <a:graphic xmlns:a="http://schemas.openxmlformats.org/drawingml/2006/main">
+              <a:graphicData uri="http://schemas.openxmlformats.org/drawingml/2006/picture">
+                <pic:pic xmlns:pic="http://schemas.openxmlformats.org/drawingml/2006/picture">
+                  <pic:nvPicPr>
+                    <pic:cNvPr id="0" name="Picture 5"/>
+                    <pic:cNvPicPr>
+                      <a:picLocks noChangeAspect="1" noChangeArrowheads="1"/>
+                    </pic:cNvPicPr>
+                  </pic:nvPicPr>
+                  <pic:blipFill>
+                    <a:blip r:embed="rId12">
+                      <a:extLst>
+                        <a:ext uri="{28A0092B-C50C-407E-A947-70E740481C1C}">
+                          <a14:useLocalDpi xmlns:a14="http://schemas.microsoft.com/office/drawing/2010/main" val="0"/>
+                        </a:ext>
+                      </a:extLst>
+                    </a:blip>
+                    <a:srcRect/>
+                    <a:stretch>
+                      <a:fillRect/>
+                    </a:stretch>
+                  </pic:blipFill>
+                  <pic:spPr bwMode="auto">
+                    <a:xfrm>
+                      <a:off x="0" y="0"/>
+                      <a:ext cx="3475990" cy="2885440"/>
+                    </a:xfrm>
+                    <a:prstGeom prst="rect">
+                      <a:avLst/>
+                    </a:prstGeom>
+                    <a:noFill/>
+                    <a:ln>
+                      <a:noFill/>
+                    </a:ln>
+                  </pic:spPr>
+                </pic:pic>
+              </a:graphicData>
+            </a:graphic>
+            <wp14:sizeRelH relativeFrom="margin">
+              <wp14:pctWidth>0</wp14:pctWidth>
+            </wp14:sizeRelH>
+            <wp14:sizeRelV relativeFrom="margin">
+              <wp14:pctHeight>0</wp14:pctHeight>
+            </wp14:sizeRelV>
+          </wp:anchor>
+        </w:drawing>
+      </w:r>
+      <w:r>
+        <w:rPr>
+          <w:noProof/>
+        </w:rPr>
+        <w:drawing>
+          <wp:anchor distT="0" distB="0" distL="114300" distR="114300" simplePos="0" relativeHeight="251676672" behindDoc="1" locked="0" layoutInCell="1" allowOverlap="1" wp14:anchorId="19C8320C" wp14:editId="37D38E33">
+            <wp:simplePos x="0" y="0"/>
+            <wp:positionH relativeFrom="margin">
+              <wp:posOffset>2971157</wp:posOffset>
+            </wp:positionH>
+            <wp:positionV relativeFrom="paragraph">
+              <wp:posOffset>287276</wp:posOffset>
+            </wp:positionV>
+            <wp:extent cx="3524885" cy="2921000"/>
+            <wp:effectExtent l="0" t="0" r="0" b="0"/>
+            <wp:wrapTight wrapText="bothSides">
+              <wp:wrapPolygon edited="0">
+                <wp:start x="0" y="0"/>
+                <wp:lineTo x="0" y="21412"/>
+                <wp:lineTo x="21479" y="21412"/>
+                <wp:lineTo x="21479" y="0"/>
+                <wp:lineTo x="0" y="0"/>
+              </wp:wrapPolygon>
+            </wp:wrapTight>
+            <wp:docPr id="20" name="Obraz 20"/>
+            <wp:cNvGraphicFramePr>
+              <a:graphicFrameLocks xmlns:a="http://schemas.openxmlformats.org/drawingml/2006/main" noChangeAspect="1"/>
+            </wp:cNvGraphicFramePr>
+            <a:graphic xmlns:a="http://schemas.openxmlformats.org/drawingml/2006/main">
+              <a:graphicData uri="http://schemas.openxmlformats.org/drawingml/2006/picture">
+                <pic:pic xmlns:pic="http://schemas.openxmlformats.org/drawingml/2006/picture">
+                  <pic:nvPicPr>
+                    <pic:cNvPr id="0" name="Picture 17"/>
+                    <pic:cNvPicPr>
+                      <a:picLocks noChangeAspect="1" noChangeArrowheads="1"/>
+                    </pic:cNvPicPr>
+                  </pic:nvPicPr>
+                  <pic:blipFill>
+                    <a:blip r:embed="rId13">
+                      <a:extLst>
+                        <a:ext uri="{28A0092B-C50C-407E-A947-70E740481C1C}">
+                          <a14:useLocalDpi xmlns:a14="http://schemas.microsoft.com/office/drawing/2010/main" val="0"/>
+                        </a:ext>
+                      </a:extLst>
+                    </a:blip>
+                    <a:srcRect/>
+                    <a:stretch>
+                      <a:fillRect/>
+                    </a:stretch>
+                  </pic:blipFill>
+                  <pic:spPr bwMode="auto">
+                    <a:xfrm>
+                      <a:off x="0" y="0"/>
+                      <a:ext cx="3524885" cy="2921000"/>
+                    </a:xfrm>
+                    <a:prstGeom prst="rect">
+                      <a:avLst/>
+                    </a:prstGeom>
+                    <a:noFill/>
+                    <a:ln>
+                      <a:noFill/>
+                    </a:ln>
+                  </pic:spPr>
+                </pic:pic>
+              </a:graphicData>
+            </a:graphic>
+            <wp14:sizeRelH relativeFrom="margin">
+              <wp14:pctWidth>0</wp14:pctWidth>
+            </wp14:sizeRelH>
+            <wp14:sizeRelV relativeFrom="margin">
+              <wp14:pctHeight>0</wp14:pctHeight>
+            </wp14:sizeRelV>
+          </wp:anchor>
+        </w:drawing>
+      </w:r>
+      <w:r>
+        <w:drawing>
+          <wp:anchor distT="0" distB="0" distL="114300" distR="114300" simplePos="0" relativeHeight="251668480" behindDoc="1" locked="0" layoutInCell="1" allowOverlap="1" wp14:anchorId="2CFAD3D0" wp14:editId="5AE37F50">
+            <wp:simplePos x="0" y="0"/>
+            <wp:positionH relativeFrom="column">
+              <wp:posOffset>-461900</wp:posOffset>
+            </wp:positionH>
+            <wp:positionV relativeFrom="paragraph">
+              <wp:posOffset>240219</wp:posOffset>
+            </wp:positionV>
+            <wp:extent cx="3372485" cy="2893695"/>
+            <wp:effectExtent l="0" t="0" r="0" b="1905"/>
+            <wp:wrapTight wrapText="bothSides">
+              <wp:wrapPolygon edited="0">
+                <wp:start x="0" y="0"/>
+                <wp:lineTo x="0" y="21472"/>
+                <wp:lineTo x="21474" y="21472"/>
+                <wp:lineTo x="21474" y="0"/>
+                <wp:lineTo x="0" y="0"/>
+              </wp:wrapPolygon>
+            </wp:wrapTight>
+            <wp:docPr id="5" name="Obraz 5"/>
             <wp:cNvGraphicFramePr>
               <a:graphicFrameLocks xmlns:a="http://schemas.openxmlformats.org/drawingml/2006/main" noChangeAspect="1"/>
             </wp:cNvGraphicFramePr>
@@ -1187,7 +1669,7 @@
                     <pic:cNvPicPr/>
                   </pic:nvPicPr>
                   <pic:blipFill>
-                    <a:blip r:embed="rId8">
+                    <a:blip r:embed="rId14">
                       <a:extLst>
                         <a:ext uri="{28A0092B-C50C-407E-A947-70E740481C1C}">
                           <a14:useLocalDpi xmlns:a14="http://schemas.microsoft.com/office/drawing/2010/main" val="0"/>
@@ -1201,7 +1683,7 @@
                   <pic:spPr>
                     <a:xfrm>
                       <a:off x="0" y="0"/>
-                      <a:ext cx="3286125" cy="2601595"/>
+                      <a:ext cx="3372485" cy="2893695"/>
                     </a:xfrm>
                     <a:prstGeom prst="rect">
                       <a:avLst/>
@@ -1219,136 +1701,19 @@
           </wp:anchor>
         </w:drawing>
       </w:r>
+      <w:r>
+        <w:t>Dla metody rozbudowy cyklu:</w:t>
+      </w:r>
     </w:p>
     <w:p>
       <w:pPr>
         <w:pStyle w:val="Akapitzlist"/>
-        <w:jc w:val="both"/>
-      </w:pPr>
-      <w:r>
-        <w:drawing>
-          <wp:anchor distT="0" distB="0" distL="114300" distR="114300" simplePos="0" relativeHeight="251665408" behindDoc="1" locked="0" layoutInCell="1" allowOverlap="1" wp14:anchorId="50123168" wp14:editId="0D526973">
-            <wp:simplePos x="0" y="0"/>
-            <wp:positionH relativeFrom="column">
-              <wp:posOffset>2971165</wp:posOffset>
-            </wp:positionH>
-            <wp:positionV relativeFrom="paragraph">
-              <wp:posOffset>2789555</wp:posOffset>
-            </wp:positionV>
-            <wp:extent cx="3329305" cy="2628900"/>
-            <wp:effectExtent l="0" t="0" r="4445" b="0"/>
-            <wp:wrapTight wrapText="bothSides">
-              <wp:wrapPolygon edited="0">
-                <wp:start x="0" y="0"/>
-                <wp:lineTo x="0" y="21443"/>
-                <wp:lineTo x="21505" y="21443"/>
-                <wp:lineTo x="21505" y="0"/>
-                <wp:lineTo x="0" y="0"/>
-              </wp:wrapPolygon>
-            </wp:wrapTight>
-            <wp:docPr id="8" name="Obraz 8"/>
-            <wp:cNvGraphicFramePr>
-              <a:graphicFrameLocks xmlns:a="http://schemas.openxmlformats.org/drawingml/2006/main" noChangeAspect="1"/>
-            </wp:cNvGraphicFramePr>
-            <a:graphic xmlns:a="http://schemas.openxmlformats.org/drawingml/2006/main">
-              <a:graphicData uri="http://schemas.openxmlformats.org/drawingml/2006/picture">
-                <pic:pic xmlns:pic="http://schemas.openxmlformats.org/drawingml/2006/picture">
-                  <pic:nvPicPr>
-                    <pic:cNvPr id="1" name=""/>
-                    <pic:cNvPicPr/>
-                  </pic:nvPicPr>
-                  <pic:blipFill>
-                    <a:blip r:embed="rId9">
-                      <a:extLst>
-                        <a:ext uri="{28A0092B-C50C-407E-A947-70E740481C1C}">
-                          <a14:useLocalDpi xmlns:a14="http://schemas.microsoft.com/office/drawing/2010/main" val="0"/>
-                        </a:ext>
-                      </a:extLst>
-                    </a:blip>
-                    <a:stretch>
-                      <a:fillRect/>
-                    </a:stretch>
-                  </pic:blipFill>
-                  <pic:spPr>
-                    <a:xfrm>
-                      <a:off x="0" y="0"/>
-                      <a:ext cx="3329305" cy="2628900"/>
-                    </a:xfrm>
-                    <a:prstGeom prst="rect">
-                      <a:avLst/>
-                    </a:prstGeom>
-                  </pic:spPr>
-                </pic:pic>
-              </a:graphicData>
-            </a:graphic>
-            <wp14:sizeRelH relativeFrom="margin">
-              <wp14:pctWidth>0</wp14:pctWidth>
-            </wp14:sizeRelH>
-            <wp14:sizeRelV relativeFrom="margin">
-              <wp14:pctHeight>0</wp14:pctHeight>
-            </wp14:sizeRelV>
-          </wp:anchor>
-        </w:drawing>
-      </w:r>
-      <w:r>
-        <w:drawing>
-          <wp:anchor distT="0" distB="0" distL="114300" distR="114300" simplePos="0" relativeHeight="251663360" behindDoc="1" locked="0" layoutInCell="1" allowOverlap="1" wp14:anchorId="0914C576" wp14:editId="2F92FF3C">
-            <wp:simplePos x="0" y="0"/>
-            <wp:positionH relativeFrom="column">
-              <wp:posOffset>2814955</wp:posOffset>
-            </wp:positionH>
-            <wp:positionV relativeFrom="paragraph">
-              <wp:posOffset>39370</wp:posOffset>
-            </wp:positionV>
-            <wp:extent cx="3552045" cy="2791342"/>
-            <wp:effectExtent l="0" t="0" r="0" b="9525"/>
-            <wp:wrapTight wrapText="bothSides">
-              <wp:wrapPolygon edited="0">
-                <wp:start x="0" y="0"/>
-                <wp:lineTo x="0" y="21526"/>
-                <wp:lineTo x="21434" y="21526"/>
-                <wp:lineTo x="21434" y="0"/>
-                <wp:lineTo x="0" y="0"/>
-              </wp:wrapPolygon>
-            </wp:wrapTight>
-            <wp:docPr id="6" name="Obraz 6"/>
-            <wp:cNvGraphicFramePr>
-              <a:graphicFrameLocks xmlns:a="http://schemas.openxmlformats.org/drawingml/2006/main" noChangeAspect="1"/>
-            </wp:cNvGraphicFramePr>
-            <a:graphic xmlns:a="http://schemas.openxmlformats.org/drawingml/2006/main">
-              <a:graphicData uri="http://schemas.openxmlformats.org/drawingml/2006/picture">
-                <pic:pic xmlns:pic="http://schemas.openxmlformats.org/drawingml/2006/picture">
-                  <pic:nvPicPr>
-                    <pic:cNvPr id="1" name=""/>
-                    <pic:cNvPicPr/>
-                  </pic:nvPicPr>
-                  <pic:blipFill>
-                    <a:blip r:embed="rId10">
-                      <a:extLst>
-                        <a:ext uri="{28A0092B-C50C-407E-A947-70E740481C1C}">
-                          <a14:useLocalDpi xmlns:a14="http://schemas.microsoft.com/office/drawing/2010/main" val="0"/>
-                        </a:ext>
-                      </a:extLst>
-                    </a:blip>
-                    <a:stretch>
-                      <a:fillRect/>
-                    </a:stretch>
-                  </pic:blipFill>
-                  <pic:spPr>
-                    <a:xfrm>
-                      <a:off x="0" y="0"/>
-                      <a:ext cx="3552045" cy="2791342"/>
-                    </a:xfrm>
-                    <a:prstGeom prst="rect">
-                      <a:avLst/>
-                    </a:prstGeom>
-                  </pic:spPr>
-                </pic:pic>
-              </a:graphicData>
-            </a:graphic>
-          </wp:anchor>
-        </w:drawing>
-      </w:r>
+      </w:pPr>
+    </w:p>
+    <w:p>
+      <w:pPr>
+        <w:ind w:left="360"/>
+      </w:pPr>
     </w:p>
     <w:p>
       <w:pPr>
@@ -1359,7 +1724,6 @@
         </w:numPr>
       </w:pPr>
       <w:r>
-        <w:lastRenderedPageBreak/>
         <w:t>Wnioski:</w:t>
       </w:r>
     </w:p>
@@ -1504,7 +1868,7 @@
   <w:abstractNum w:abstractNumId="1" w15:restartNumberingAfterBreak="0">
     <w:nsid w:val="346709CE"/>
     <w:multiLevelType w:val="hybridMultilevel"/>
-    <w:tmpl w:val="CA2C9048"/>
+    <w:tmpl w:val="B44A1114"/>
     <w:lvl w:ilvl="0" w:tplc="04150001">
       <w:start w:val="1"/>
       <w:numFmt w:val="bullet"/>

</xml_diff>